<commit_message>
Added some plots to the report
</commit_message>
<xml_diff>
--- a/9 Documents/Report/AAA_group_assignment.docx
+++ b/9 Documents/Report/AAA_group_assignment.docx
@@ -168,8 +168,30 @@
         <w:rPr>
           <w:lang w:val="en-GB"/>
         </w:rPr>
-        <w:t>, Rufin Korbmacher</w:t>
-      </w:r>
+        <w:t xml:space="preserve">, </w:t>
+      </w:r>
+      <w:proofErr w:type="spellStart"/>
+      <w:r>
+        <w:rPr>
+          <w:lang w:val="en-GB"/>
+        </w:rPr>
+        <w:t>Rufin</w:t>
+      </w:r>
+      <w:proofErr w:type="spellEnd"/>
+      <w:r>
+        <w:rPr>
+          <w:lang w:val="en-GB"/>
+        </w:rPr>
+        <w:t xml:space="preserve"> </w:t>
+      </w:r>
+      <w:proofErr w:type="spellStart"/>
+      <w:r>
+        <w:rPr>
+          <w:lang w:val="en-GB"/>
+        </w:rPr>
+        <w:t>Korbmacher</w:t>
+      </w:r>
+      <w:proofErr w:type="spellEnd"/>
       <w:r>
         <w:rPr>
           <w:lang w:val="en-GB" w:bidi="de-DE"/>
@@ -455,10 +477,11 @@
               <w:rPr>
                 <w:rStyle w:val="Hyperlink"/>
                 <w:rFonts w:ascii="CMR10" w:hAnsi="CMR10"/>
+                <w:b/>
                 <w:noProof/>
                 <w:lang w:val="en-GB"/>
               </w:rPr>
-              <w:t>Data Description:</w:t>
+              <w:t>Data Description</w:t>
             </w:r>
             <w:r>
               <w:rPr>
@@ -2299,14 +2322,7 @@
           <w:rFonts w:ascii="Arial" w:hAnsi="Arial" w:cs="Arial"/>
           <w:lang w:val="en-US"/>
         </w:rPr>
-        <w:t>The following figure shows an exemplary subset of our core data set</w:t>
-      </w:r>
-      <w:r>
-        <w:rPr>
-          <w:rFonts w:ascii="Arial" w:hAnsi="Arial" w:cs="Arial"/>
-          <w:lang w:val="en-US"/>
-        </w:rPr>
-        <w:t>.</w:t>
+        <w:t>The following figure shows an exemplary subset of our core data set.</w:t>
       </w:r>
     </w:p>
     <w:p>
@@ -2368,6 +2384,71 @@
     </w:p>
     <w:p>
       <w:pPr>
+        <w:spacing w:line="276" w:lineRule="auto"/>
+        <w:rPr>
+          <w:rFonts w:ascii="Arial" w:hAnsi="Arial" w:cs="Arial"/>
+          <w:lang w:val="en-GB"/>
+        </w:rPr>
+      </w:pPr>
+      <w:r>
+        <w:rPr>
+          <w:rFonts w:ascii="Arial" w:hAnsi="Arial" w:cs="Arial"/>
+          <w:lang w:val="en-GB"/>
+        </w:rPr>
+        <w:t>You can</w:t>
+      </w:r>
+      <w:r>
+        <w:rPr>
+          <w:rFonts w:ascii="Arial" w:hAnsi="Arial" w:cs="Arial"/>
+          <w:lang w:val="en-GB"/>
+        </w:rPr>
+        <w:t xml:space="preserve"> find several </w:t>
+      </w:r>
+      <w:r>
+        <w:rPr>
+          <w:rFonts w:ascii="Arial" w:hAnsi="Arial" w:cs="Arial"/>
+          <w:lang w:val="en-GB"/>
+        </w:rPr>
+        <w:t>plots of the scraped auction data in the appendix. Figure 3-1 shows the consumption on the intraday market throughout the years 201</w:t>
+      </w:r>
+      <w:r>
+        <w:rPr>
+          <w:rFonts w:ascii="Arial" w:hAnsi="Arial" w:cs="Arial"/>
+          <w:lang w:val="en-GB"/>
+        </w:rPr>
+        <w:t>6</w:t>
+      </w:r>
+      <w:r>
+        <w:rPr>
+          <w:rFonts w:ascii="Arial" w:hAnsi="Arial" w:cs="Arial"/>
+          <w:lang w:val="en-GB"/>
+        </w:rPr>
+        <w:t xml:space="preserve"> and 201</w:t>
+      </w:r>
+      <w:r>
+        <w:rPr>
+          <w:rFonts w:ascii="Arial" w:hAnsi="Arial" w:cs="Arial"/>
+          <w:lang w:val="en-GB"/>
+        </w:rPr>
+        <w:t>7</w:t>
+      </w:r>
+      <w:r>
+        <w:rPr>
+          <w:rFonts w:ascii="Arial" w:hAnsi="Arial" w:cs="Arial"/>
+          <w:lang w:val="en-GB"/>
+        </w:rPr>
+        <w:t xml:space="preserve">. Figure 3-2 shows the price fluctuations in the same auction. Figure 3-3 shows the consumption on the day-ahead auction. Figure 3-4 shows the price fluctuations on that auction. </w:t>
+      </w:r>
+      <w:r>
+        <w:rPr>
+          <w:rFonts w:ascii="Arial" w:hAnsi="Arial" w:cs="Arial"/>
+          <w:lang w:val="en-GB"/>
+        </w:rPr>
+        <w:t>Figure 3-5 shows the price fluctuations of both auctions, while figure 3-6 compares the consumption.</w:t>
+      </w:r>
+    </w:p>
+    <w:p>
+      <w:pPr>
         <w:pStyle w:val="berschrift1"/>
         <w:spacing w:before="0" w:after="0" w:line="276" w:lineRule="auto"/>
         <w:rPr>
@@ -2729,7 +2810,37 @@
           <w:rFonts w:ascii="Arial" w:hAnsi="Arial" w:cs="Arial"/>
           <w:lang w:val="en-US"/>
         </w:rPr>
-        <w:t xml:space="preserve"> on a monthly level. </w:t>
+        <w:t xml:space="preserve"> on a monthly level</w:t>
+      </w:r>
+      <w:r>
+        <w:rPr>
+          <w:rFonts w:ascii="Arial" w:hAnsi="Arial" w:cs="Arial"/>
+          <w:lang w:val="en-US"/>
+        </w:rPr>
+        <w:t xml:space="preserve">. A plot that shows the </w:t>
+      </w:r>
+      <w:proofErr w:type="gramStart"/>
+      <w:r>
+        <w:rPr>
+          <w:rFonts w:ascii="Arial" w:hAnsi="Arial" w:cs="Arial"/>
+          <w:lang w:val="en-US"/>
+        </w:rPr>
+        <w:t>amount</w:t>
+      </w:r>
+      <w:proofErr w:type="gramEnd"/>
+      <w:r>
+        <w:rPr>
+          <w:rFonts w:ascii="Arial" w:hAnsi="Arial" w:cs="Arial"/>
+          <w:lang w:val="en-US"/>
+        </w:rPr>
+        <w:t xml:space="preserve"> of participants over time can be found in Figure 4-1</w:t>
+      </w:r>
+      <w:r>
+        <w:rPr>
+          <w:rFonts w:ascii="Arial" w:hAnsi="Arial" w:cs="Arial"/>
+          <w:lang w:val="en-US"/>
+        </w:rPr>
+        <w:t xml:space="preserve">. </w:t>
       </w:r>
       <w:proofErr w:type="gramStart"/>
       <w:r>
@@ -3049,7 +3160,22 @@
           <w:rFonts w:ascii="Arial" w:hAnsi="Arial" w:cs="Arial"/>
           <w:lang w:val="en-US"/>
         </w:rPr>
-        <w:t xml:space="preserve"> Since not all listed locations had a monthly data availability of 100%, the country wide average values were adjusted to account for the data availability of each location. This was accomplished by dividing the weighted average of a feature (which is the sum of each location’s value multiplied by the data availability of that location) by the sum of data availability across all locations.</w:t>
+        <w:t xml:space="preserve"> Since not all listed locations had a monthly data availability of 100%, the country wide average values were adjusted to account for the data availability of each location. This was accomplished by dividing the weighted average of a feature (which is the sum of each location’s value multiplied </w:t>
+      </w:r>
+      <w:r>
+        <w:rPr>
+          <w:rFonts w:ascii="Arial" w:hAnsi="Arial" w:cs="Arial"/>
+          <w:lang w:val="en-US"/>
+        </w:rPr>
+        <w:lastRenderedPageBreak/>
+        <w:t>by the data availability of that location) by the sum of data availability across all locations.</w:t>
+      </w:r>
+      <w:r>
+        <w:rPr>
+          <w:rFonts w:ascii="Arial" w:hAnsi="Arial" w:cs="Arial"/>
+          <w:lang w:val="en-US"/>
+        </w:rPr>
+        <w:t xml:space="preserve"> Several plots visualizing the weather data can be found in the appendix, ranging from figure 4-2 to figure 4-7.</w:t>
       </w:r>
     </w:p>
     <w:p>
@@ -3061,13 +3187,41 @@
           <w:lang w:val="en-US"/>
         </w:rPr>
       </w:pPr>
+      <w:r>
+        <w:rPr>
+          <w:rFonts w:ascii="Arial" w:hAnsi="Arial" w:cs="Arial"/>
+          <w:lang w:val="en-US"/>
+        </w:rPr>
+        <w:t>Next, the data hat to be interpolated</w:t>
+      </w:r>
+      <w:r>
+        <w:rPr>
+          <w:rFonts w:ascii="Arial" w:hAnsi="Arial" w:cs="Arial"/>
+          <w:lang w:val="en-US"/>
+        </w:rPr>
+        <w:t xml:space="preserve">. </w:t>
+      </w:r>
+      <w:r>
+        <w:rPr>
+          <w:rFonts w:ascii="Arial" w:hAnsi="Arial" w:cs="Arial"/>
+          <w:lang w:val="en-US"/>
+        </w:rPr>
+        <w:t xml:space="preserve">This addresses the circumstance that all data </w:t>
+      </w:r>
+      <w:r>
+        <w:rPr>
+          <w:rFonts w:ascii="Arial" w:hAnsi="Arial" w:cs="Arial"/>
+          <w:lang w:val="en-US"/>
+        </w:rPr>
+        <w:t xml:space="preserve">had to be adjusted to the same 15-minute granularity. For this a series with a 15-minute granularity was created, which was later connected as a </w:t>
+      </w:r>
       <w:proofErr w:type="spellStart"/>
       <w:r>
         <w:rPr>
           <w:rFonts w:ascii="Arial" w:hAnsi="Arial" w:cs="Arial"/>
           <w:lang w:val="en-US"/>
         </w:rPr>
-        <w:t>Nextly</w:t>
+        <w:t>dataframe</w:t>
       </w:r>
       <w:proofErr w:type="spellEnd"/>
       <w:r>
@@ -3075,28 +3229,7 @@
           <w:rFonts w:ascii="Arial" w:hAnsi="Arial" w:cs="Arial"/>
           <w:lang w:val="en-US"/>
         </w:rPr>
-        <w:t>, the data hat to be interpolated</w:t>
-      </w:r>
-      <w:r>
-        <w:rPr>
-          <w:rFonts w:ascii="Arial" w:hAnsi="Arial" w:cs="Arial"/>
-          <w:lang w:val="en-US"/>
-        </w:rPr>
-        <w:t xml:space="preserve">. </w:t>
-      </w:r>
-      <w:r>
-        <w:rPr>
-          <w:rFonts w:ascii="Arial" w:hAnsi="Arial" w:cs="Arial"/>
-          <w:lang w:val="en-US"/>
-        </w:rPr>
-        <w:t xml:space="preserve">This addresses the circumstance that all data </w:t>
-      </w:r>
-      <w:r>
-        <w:rPr>
-          <w:rFonts w:ascii="Arial" w:hAnsi="Arial" w:cs="Arial"/>
-          <w:lang w:val="en-US"/>
-        </w:rPr>
-        <w:t xml:space="preserve">had to be adjusted to the same 15-minute granularity. For this a series with a 15-minute granularity was created, which was later connected as a </w:t>
+        <w:t xml:space="preserve"> with the actual data by a left merge via the respective datetime features to a </w:t>
       </w:r>
       <w:proofErr w:type="spellStart"/>
       <w:r>
@@ -3112,7 +3245,7 @@
           <w:rFonts w:ascii="Arial" w:hAnsi="Arial" w:cs="Arial"/>
           <w:lang w:val="en-US"/>
         </w:rPr>
-        <w:t xml:space="preserve"> with the actual data by a left merge via the respective datetime features to a </w:t>
+        <w:t xml:space="preserve">. The result of this merge was a </w:t>
       </w:r>
       <w:proofErr w:type="spellStart"/>
       <w:r>
@@ -3128,22 +3261,6 @@
           <w:rFonts w:ascii="Arial" w:hAnsi="Arial" w:cs="Arial"/>
           <w:lang w:val="en-US"/>
         </w:rPr>
-        <w:t xml:space="preserve">. The result of this merge was a </w:t>
-      </w:r>
-      <w:proofErr w:type="spellStart"/>
-      <w:r>
-        <w:rPr>
-          <w:rFonts w:ascii="Arial" w:hAnsi="Arial" w:cs="Arial"/>
-          <w:lang w:val="en-US"/>
-        </w:rPr>
-        <w:t>dataframe</w:t>
-      </w:r>
-      <w:proofErr w:type="spellEnd"/>
-      <w:r>
-        <w:rPr>
-          <w:rFonts w:ascii="Arial" w:hAnsi="Arial" w:cs="Arial"/>
-          <w:lang w:val="en-US"/>
-        </w:rPr>
         <w:t xml:space="preserve"> with a 15-minute granularity, but the features </w:t>
       </w:r>
       <w:r>
@@ -3172,15 +3289,7 @@
           <w:rFonts w:ascii="Arial" w:hAnsi="Arial" w:cs="Arial"/>
           <w:lang w:val="en-US"/>
         </w:rPr>
-        <w:t xml:space="preserve"> full hour. This was </w:t>
-      </w:r>
-      <w:r>
-        <w:rPr>
-          <w:rFonts w:ascii="Arial" w:hAnsi="Arial" w:cs="Arial"/>
-          <w:lang w:val="en-US"/>
-        </w:rPr>
-        <w:lastRenderedPageBreak/>
-        <w:t xml:space="preserve">solved by </w:t>
+        <w:t xml:space="preserve"> full hour. This was solved by </w:t>
       </w:r>
       <w:r>
         <w:rPr>
@@ -3545,6 +3654,13 @@
         </w:rPr>
         <w:t xml:space="preserve"> of day t + 1. </w:t>
       </w:r>
+      <w:r>
+        <w:rPr>
+          <w:rFonts w:ascii="Arial" w:hAnsi="Arial" w:cs="Arial"/>
+          <w:lang w:val="en-US"/>
+        </w:rPr>
+        <w:t>Figure 4-8 shows the price premium over time.</w:t>
+      </w:r>
     </w:p>
     <w:p>
       <w:pPr>
@@ -3765,6 +3881,13 @@
         </w:rPr>
         <w:t xml:space="preserve"> </w:t>
       </w:r>
+      <w:r>
+        <w:rPr>
+          <w:rFonts w:ascii="Arial" w:hAnsi="Arial" w:cs="Arial"/>
+          <w:lang w:val="en-US"/>
+        </w:rPr>
+        <w:t>This can be seen when looking at Figure 4-7.</w:t>
+      </w:r>
     </w:p>
     <w:p>
       <w:pPr>
@@ -4116,34 +4239,23 @@
       <w:r>
         <w:rPr>
           <w:rFonts w:ascii="Arial" w:hAnsi="Arial" w:cs="Arial"/>
-          <w:color w:val="FF0000"/>
-          <w:lang w:val="en-US"/>
-        </w:rPr>
-        <w:t xml:space="preserve">see figure </w:t>
-      </w:r>
-      <w:r>
-        <w:rPr>
-          <w:rFonts w:ascii="Arial" w:hAnsi="Arial" w:cs="Arial"/>
-          <w:color w:val="FF0000"/>
-          <w:lang w:val="en-US"/>
-        </w:rPr>
-        <w:t>“</w:t>
-      </w:r>
-      <w:r>
-        <w:rPr>
-          <w:rFonts w:ascii="Arial" w:hAnsi="Arial" w:cs="Arial"/>
-          <w:color w:val="FF0000"/>
-          <w:lang w:val="en-US"/>
-        </w:rPr>
-        <w:t>Aggregated Columns Example.png</w:t>
-      </w:r>
-      <w:r>
-        <w:rPr>
-          <w:rFonts w:ascii="Arial" w:hAnsi="Arial" w:cs="Arial"/>
-          <w:color w:val="FF0000"/>
-          <w:lang w:val="en-US"/>
-        </w:rPr>
-        <w:t>”</w:t>
+          <w:lang w:val="en-US"/>
+        </w:rPr>
+        <w:t>see figure</w:t>
+      </w:r>
+      <w:r>
+        <w:rPr>
+          <w:rFonts w:ascii="Arial" w:hAnsi="Arial" w:cs="Arial"/>
+          <w:lang w:val="en-US"/>
+        </w:rPr>
+        <w:t xml:space="preserve"> 4-</w:t>
+      </w:r>
+      <w:r>
+        <w:rPr>
+          <w:rFonts w:ascii="Arial" w:hAnsi="Arial" w:cs="Arial"/>
+          <w:lang w:val="en-US"/>
+        </w:rPr>
+        <w:t>9 for an example</w:t>
       </w:r>
       <w:r>
         <w:rPr>
@@ -4414,6 +4526,7 @@
           <w:rFonts w:ascii="Arial" w:hAnsi="Arial" w:cs="Arial"/>
           <w:lang w:val="en-US"/>
         </w:rPr>
+        <w:lastRenderedPageBreak/>
         <w:t>After the basic understanding of the data and the additional preparation the first methods can be applied in order to accomplish the first goal of this analysis: Finding hidden pattern</w:t>
       </w:r>
       <w:r>
@@ -4477,15 +4590,7 @@
           <w:rFonts w:ascii="Arial" w:hAnsi="Arial" w:cs="Arial"/>
           <w:lang w:val="en-US"/>
         </w:rPr>
-        <w:t xml:space="preserve"> the auto </w:t>
-      </w:r>
-      <w:r>
-        <w:rPr>
-          <w:rFonts w:ascii="Arial" w:hAnsi="Arial" w:cs="Arial"/>
-          <w:lang w:val="en-US"/>
-        </w:rPr>
-        <w:lastRenderedPageBreak/>
-        <w:t xml:space="preserve">regressive part represents the influence of the last p timeslots and the moving average part contributes of the last q timeslots. Therefore the standard parameter for ARMA are </w:t>
+        <w:t xml:space="preserve"> the auto regressive part represents the influence of the last p timeslots and the moving average part contributes of the last q timeslots. Therefore the standard parameter for ARMA are </w:t>
       </w:r>
       <w:proofErr w:type="spellStart"/>
       <w:proofErr w:type="gramStart"/>
@@ -5115,7 +5220,15 @@
           <w:rFonts w:ascii="Arial" w:hAnsi="Arial" w:cs="Arial"/>
           <w:lang w:val="en-US"/>
         </w:rPr>
-        <w:t xml:space="preserve"> not focused on interpretability and goodness of fit. The only dimension of interest is the predictive power, which is represented through accuracy throughout this project. In order to simplify the interpretation of the performance through the accuracy a baseline is calculated first. Therefore, a simple “</w:t>
+        <w:t xml:space="preserve"> not focused on interpretability and goodness of fit. The only dimension of interest is the predictive power, which is </w:t>
+      </w:r>
+      <w:r>
+        <w:rPr>
+          <w:rFonts w:ascii="Arial" w:hAnsi="Arial" w:cs="Arial"/>
+          <w:lang w:val="en-US"/>
+        </w:rPr>
+        <w:lastRenderedPageBreak/>
+        <w:t>represented through accuracy throughout this project. In order to simplify the interpretation of the performance through the accuracy a baseline is calculated first. Therefore, a simple “</w:t>
       </w:r>
       <w:proofErr w:type="spellStart"/>
       <w:r>
@@ -5249,15 +5362,7 @@
           <w:rFonts w:ascii="Arial" w:hAnsi="Arial" w:cs="Arial"/>
           <w:lang w:val="en-US"/>
         </w:rPr>
-        <w:t xml:space="preserve">Random </w:t>
-      </w:r>
-      <w:r>
-        <w:rPr>
-          <w:rFonts w:ascii="Arial" w:hAnsi="Arial" w:cs="Arial"/>
-          <w:lang w:val="en-US"/>
-        </w:rPr>
-        <w:lastRenderedPageBreak/>
-        <w:t>Forest. Both ensembles consist of the following classifiers: SGD, Decision Tree, Logistic Regression and Gaussian Naive Bayes.</w:t>
+        <w:t>Random Forest. Both ensembles consist of the following classifiers: SGD, Decision Tree, Logistic Regression and Gaussian Naive Bayes.</w:t>
       </w:r>
     </w:p>
     <w:p>
@@ -6396,88 +6501,987 @@
         </w:rPr>
       </w:pPr>
       <w:bookmarkStart w:id="6" w:name="_Toc536183700"/>
-      <w:bookmarkStart w:id="7" w:name="_GoBack"/>
-      <w:bookmarkEnd w:id="7"/>
       <w:r>
         <w:rPr>
           <w:rFonts w:ascii="CMR10" w:hAnsi="CMR10"/>
           <w:b/>
         </w:rPr>
-        <w:lastRenderedPageBreak/>
         <w:t>Appendix</w:t>
       </w:r>
       <w:bookmarkEnd w:id="6"/>
     </w:p>
     <w:p>
       <w:pPr>
+        <w:pStyle w:val="berschrift1"/>
+        <w:rPr>
+          <w:sz w:val="26"/>
+          <w:szCs w:val="26"/>
+          <w:lang w:val="en-GB"/>
+        </w:rPr>
+      </w:pPr>
+      <w:r>
+        <w:rPr>
+          <w:sz w:val="26"/>
+          <w:szCs w:val="26"/>
+          <w:lang w:val="en-GB"/>
+        </w:rPr>
+        <w:t>Figures</w:t>
+      </w:r>
+    </w:p>
+    <w:p>
+      <w:pPr>
         <w:pStyle w:val="Untertitel"/>
         <w:spacing w:line="276" w:lineRule="auto"/>
         <w:rPr>
-          <w:rFonts w:ascii="CMR10" w:hAnsi="CMR10"/>
+          <w:lang w:val="en-GB"/>
+        </w:rPr>
+      </w:pPr>
+    </w:p>
+    <w:p>
+      <w:pPr>
+        <w:rPr>
+          <w:lang w:val="en-GB"/>
+        </w:rPr>
+      </w:pPr>
+      <w:r>
+        <w:rPr>
+          <w:lang w:val="en-GB"/>
+        </w:rPr>
+        <w:t xml:space="preserve">Fig. </w:t>
+      </w:r>
+      <w:r>
+        <w:rPr>
+          <w:lang w:val="en-GB"/>
+        </w:rPr>
+        <w:t>3</w:t>
+      </w:r>
+      <w:r>
+        <w:rPr>
+          <w:lang w:val="en-GB"/>
+        </w:rPr>
+        <w:t>-1</w:t>
+      </w:r>
+    </w:p>
+    <w:p>
+      <w:pPr>
+        <w:rPr>
+          <w:lang w:val="en-GB"/>
+        </w:rPr>
+      </w:pPr>
+      <w:r>
+        <w:rPr>
+          <w:noProof/>
+          <w:lang w:val="en-GB"/>
+        </w:rPr>
+        <w:drawing>
+          <wp:inline distT="0" distB="0" distL="0" distR="0">
+            <wp:extent cx="5731510" cy="4298950"/>
+            <wp:effectExtent l="0" t="0" r="2540" b="6350"/>
+            <wp:docPr id="5" name="Grafik 5"/>
+            <wp:cNvGraphicFramePr>
+              <a:graphicFrameLocks xmlns:a="http://schemas.openxmlformats.org/drawingml/2006/main" noChangeAspect="1"/>
+            </wp:cNvGraphicFramePr>
+            <a:graphic xmlns:a="http://schemas.openxmlformats.org/drawingml/2006/main">
+              <a:graphicData uri="http://schemas.openxmlformats.org/drawingml/2006/picture">
+                <pic:pic xmlns:pic="http://schemas.openxmlformats.org/drawingml/2006/picture">
+                  <pic:nvPicPr>
+                    <pic:cNvPr id="5" name="consumption_intraday.png"/>
+                    <pic:cNvPicPr/>
+                  </pic:nvPicPr>
+                  <pic:blipFill>
+                    <a:blip r:embed="rId16"/>
+                    <a:stretch>
+                      <a:fillRect/>
+                    </a:stretch>
+                  </pic:blipFill>
+                  <pic:spPr>
+                    <a:xfrm>
+                      <a:off x="0" y="0"/>
+                      <a:ext cx="5731510" cy="4298950"/>
+                    </a:xfrm>
+                    <a:prstGeom prst="rect">
+                      <a:avLst/>
+                    </a:prstGeom>
+                  </pic:spPr>
+                </pic:pic>
+              </a:graphicData>
+            </a:graphic>
+          </wp:inline>
+        </w:drawing>
+      </w:r>
+    </w:p>
+    <w:p>
+      <w:pPr>
+        <w:rPr>
+          <w:lang w:val="en-GB"/>
+        </w:rPr>
+      </w:pPr>
+      <w:r>
+        <w:rPr>
+          <w:lang w:val="en-GB"/>
+        </w:rPr>
+        <w:lastRenderedPageBreak/>
+        <w:t>Fig. 3-2</w:t>
+      </w:r>
+      <w:r>
+        <w:rPr>
+          <w:noProof/>
+          <w:lang w:val="en-GB"/>
+        </w:rPr>
+        <w:drawing>
+          <wp:inline distT="0" distB="0" distL="0" distR="0">
+            <wp:extent cx="5731510" cy="4298950"/>
+            <wp:effectExtent l="0" t="0" r="2540" b="6350"/>
+            <wp:docPr id="6" name="Grafik 6"/>
+            <wp:cNvGraphicFramePr>
+              <a:graphicFrameLocks xmlns:a="http://schemas.openxmlformats.org/drawingml/2006/main" noChangeAspect="1"/>
+            </wp:cNvGraphicFramePr>
+            <a:graphic xmlns:a="http://schemas.openxmlformats.org/drawingml/2006/main">
+              <a:graphicData uri="http://schemas.openxmlformats.org/drawingml/2006/picture">
+                <pic:pic xmlns:pic="http://schemas.openxmlformats.org/drawingml/2006/picture">
+                  <pic:nvPicPr>
+                    <pic:cNvPr id="6" name="price_intraday.png"/>
+                    <pic:cNvPicPr/>
+                  </pic:nvPicPr>
+                  <pic:blipFill>
+                    <a:blip r:embed="rId17"/>
+                    <a:stretch>
+                      <a:fillRect/>
+                    </a:stretch>
+                  </pic:blipFill>
+                  <pic:spPr>
+                    <a:xfrm>
+                      <a:off x="0" y="0"/>
+                      <a:ext cx="5731510" cy="4298950"/>
+                    </a:xfrm>
+                    <a:prstGeom prst="rect">
+                      <a:avLst/>
+                    </a:prstGeom>
+                  </pic:spPr>
+                </pic:pic>
+              </a:graphicData>
+            </a:graphic>
+          </wp:inline>
+        </w:drawing>
+      </w:r>
+    </w:p>
+    <w:p>
+      <w:pPr>
+        <w:rPr>
+          <w:lang w:val="en-GB"/>
+        </w:rPr>
+      </w:pPr>
+      <w:r>
+        <w:rPr>
+          <w:lang w:val="en-GB"/>
+        </w:rPr>
+        <w:t>Fig. 3-3</w:t>
+      </w:r>
+    </w:p>
+    <w:p>
+      <w:pPr>
+        <w:rPr>
+          <w:lang w:val="en-GB"/>
+        </w:rPr>
+      </w:pPr>
+      <w:r>
+        <w:rPr>
+          <w:noProof/>
+          <w:lang w:val="en-GB"/>
+        </w:rPr>
+        <w:drawing>
+          <wp:inline distT="0" distB="0" distL="0" distR="0">
+            <wp:extent cx="4867974" cy="3651250"/>
+            <wp:effectExtent l="0" t="0" r="8890" b="6350"/>
+            <wp:docPr id="7" name="Grafik 7"/>
+            <wp:cNvGraphicFramePr>
+              <a:graphicFrameLocks xmlns:a="http://schemas.openxmlformats.org/drawingml/2006/main" noChangeAspect="1"/>
+            </wp:cNvGraphicFramePr>
+            <a:graphic xmlns:a="http://schemas.openxmlformats.org/drawingml/2006/main">
+              <a:graphicData uri="http://schemas.openxmlformats.org/drawingml/2006/picture">
+                <pic:pic xmlns:pic="http://schemas.openxmlformats.org/drawingml/2006/picture">
+                  <pic:nvPicPr>
+                    <pic:cNvPr id="7" name="consumption_dayahead.png"/>
+                    <pic:cNvPicPr/>
+                  </pic:nvPicPr>
+                  <pic:blipFill>
+                    <a:blip r:embed="rId18"/>
+                    <a:stretch>
+                      <a:fillRect/>
+                    </a:stretch>
+                  </pic:blipFill>
+                  <pic:spPr>
+                    <a:xfrm>
+                      <a:off x="0" y="0"/>
+                      <a:ext cx="4889878" cy="3667679"/>
+                    </a:xfrm>
+                    <a:prstGeom prst="rect">
+                      <a:avLst/>
+                    </a:prstGeom>
+                  </pic:spPr>
+                </pic:pic>
+              </a:graphicData>
+            </a:graphic>
+          </wp:inline>
+        </w:drawing>
+      </w:r>
+    </w:p>
+    <w:p>
+      <w:pPr>
+        <w:rPr>
+          <w:lang w:val="en-GB"/>
+        </w:rPr>
+      </w:pPr>
+      <w:r>
+        <w:rPr>
+          <w:lang w:val="en-GB"/>
+        </w:rPr>
+        <w:lastRenderedPageBreak/>
+        <w:t>Fig. 3-4</w:t>
+      </w:r>
+    </w:p>
+    <w:p>
+      <w:pPr>
+        <w:rPr>
+          <w:lang w:val="en-GB"/>
+        </w:rPr>
+      </w:pPr>
+      <w:r>
+        <w:rPr>
+          <w:noProof/>
+          <w:lang w:val="en-GB"/>
+        </w:rPr>
+        <w:drawing>
+          <wp:inline distT="0" distB="0" distL="0" distR="0">
+            <wp:extent cx="4933950" cy="3700736"/>
+            <wp:effectExtent l="0" t="0" r="0" b="0"/>
+            <wp:docPr id="8" name="Grafik 8"/>
+            <wp:cNvGraphicFramePr>
+              <a:graphicFrameLocks xmlns:a="http://schemas.openxmlformats.org/drawingml/2006/main" noChangeAspect="1"/>
+            </wp:cNvGraphicFramePr>
+            <a:graphic xmlns:a="http://schemas.openxmlformats.org/drawingml/2006/main">
+              <a:graphicData uri="http://schemas.openxmlformats.org/drawingml/2006/picture">
+                <pic:pic xmlns:pic="http://schemas.openxmlformats.org/drawingml/2006/picture">
+                  <pic:nvPicPr>
+                    <pic:cNvPr id="8" name="price_dayahead.png"/>
+                    <pic:cNvPicPr/>
+                  </pic:nvPicPr>
+                  <pic:blipFill>
+                    <a:blip r:embed="rId19"/>
+                    <a:stretch>
+                      <a:fillRect/>
+                    </a:stretch>
+                  </pic:blipFill>
+                  <pic:spPr>
+                    <a:xfrm>
+                      <a:off x="0" y="0"/>
+                      <a:ext cx="4975179" cy="3731660"/>
+                    </a:xfrm>
+                    <a:prstGeom prst="rect">
+                      <a:avLst/>
+                    </a:prstGeom>
+                  </pic:spPr>
+                </pic:pic>
+              </a:graphicData>
+            </a:graphic>
+          </wp:inline>
+        </w:drawing>
+      </w:r>
+    </w:p>
+    <w:p>
+      <w:pPr>
+        <w:rPr>
+          <w:lang w:val="en-GB"/>
+        </w:rPr>
+      </w:pPr>
+      <w:r>
+        <w:rPr>
+          <w:lang w:val="en-GB"/>
+        </w:rPr>
+        <w:t>Fig. 3-5</w:t>
+      </w:r>
+    </w:p>
+    <w:p>
+      <w:pPr>
+        <w:rPr>
+          <w:lang w:val="en-GB"/>
+        </w:rPr>
+      </w:pPr>
+      <w:r>
+        <w:rPr>
+          <w:noProof/>
+          <w:lang w:val="en-GB"/>
+        </w:rPr>
+        <w:drawing>
+          <wp:inline distT="0" distB="0" distL="0" distR="0">
+            <wp:extent cx="5731510" cy="4298950"/>
+            <wp:effectExtent l="0" t="0" r="2540" b="6350"/>
+            <wp:docPr id="9" name="Grafik 9"/>
+            <wp:cNvGraphicFramePr>
+              <a:graphicFrameLocks xmlns:a="http://schemas.openxmlformats.org/drawingml/2006/main" noChangeAspect="1"/>
+            </wp:cNvGraphicFramePr>
+            <a:graphic xmlns:a="http://schemas.openxmlformats.org/drawingml/2006/main">
+              <a:graphicData uri="http://schemas.openxmlformats.org/drawingml/2006/picture">
+                <pic:pic xmlns:pic="http://schemas.openxmlformats.org/drawingml/2006/picture">
+                  <pic:nvPicPr>
+                    <pic:cNvPr id="9" name="prices.png"/>
+                    <pic:cNvPicPr/>
+                  </pic:nvPicPr>
+                  <pic:blipFill>
+                    <a:blip r:embed="rId20"/>
+                    <a:stretch>
+                      <a:fillRect/>
+                    </a:stretch>
+                  </pic:blipFill>
+                  <pic:spPr>
+                    <a:xfrm>
+                      <a:off x="0" y="0"/>
+                      <a:ext cx="5731510" cy="4298950"/>
+                    </a:xfrm>
+                    <a:prstGeom prst="rect">
+                      <a:avLst/>
+                    </a:prstGeom>
+                  </pic:spPr>
+                </pic:pic>
+              </a:graphicData>
+            </a:graphic>
+          </wp:inline>
+        </w:drawing>
+      </w:r>
+    </w:p>
+    <w:p>
+      <w:pPr>
+        <w:rPr>
+          <w:lang w:val="en-GB"/>
+        </w:rPr>
+      </w:pPr>
+      <w:r>
+        <w:rPr>
+          <w:lang w:val="en-GB"/>
+        </w:rPr>
+        <w:lastRenderedPageBreak/>
+        <w:t>Fig. 3-6</w:t>
+      </w:r>
+    </w:p>
+    <w:p>
+      <w:pPr>
+        <w:rPr>
+          <w:lang w:val="en-GB"/>
+        </w:rPr>
+      </w:pPr>
+      <w:r>
+        <w:rPr>
+          <w:noProof/>
+          <w:lang w:val="en-GB"/>
+        </w:rPr>
+        <w:drawing>
+          <wp:inline distT="0" distB="0" distL="0" distR="0">
+            <wp:extent cx="4969566" cy="3727450"/>
+            <wp:effectExtent l="0" t="0" r="2540" b="6350"/>
+            <wp:docPr id="10" name="Grafik 10"/>
+            <wp:cNvGraphicFramePr>
+              <a:graphicFrameLocks xmlns:a="http://schemas.openxmlformats.org/drawingml/2006/main" noChangeAspect="1"/>
+            </wp:cNvGraphicFramePr>
+            <a:graphic xmlns:a="http://schemas.openxmlformats.org/drawingml/2006/main">
+              <a:graphicData uri="http://schemas.openxmlformats.org/drawingml/2006/picture">
+                <pic:pic xmlns:pic="http://schemas.openxmlformats.org/drawingml/2006/picture">
+                  <pic:nvPicPr>
+                    <pic:cNvPr id="10" name="consumption.png"/>
+                    <pic:cNvPicPr/>
+                  </pic:nvPicPr>
+                  <pic:blipFill>
+                    <a:blip r:embed="rId21"/>
+                    <a:stretch>
+                      <a:fillRect/>
+                    </a:stretch>
+                  </pic:blipFill>
+                  <pic:spPr>
+                    <a:xfrm>
+                      <a:off x="0" y="0"/>
+                      <a:ext cx="4976421" cy="3732592"/>
+                    </a:xfrm>
+                    <a:prstGeom prst="rect">
+                      <a:avLst/>
+                    </a:prstGeom>
+                  </pic:spPr>
+                </pic:pic>
+              </a:graphicData>
+            </a:graphic>
+          </wp:inline>
+        </w:drawing>
+      </w:r>
+    </w:p>
+    <w:p>
+      <w:pPr>
+        <w:rPr>
+          <w:lang w:val="en-GB"/>
+        </w:rPr>
+      </w:pPr>
+      <w:r>
+        <w:rPr>
+          <w:lang w:val="en-GB"/>
+        </w:rPr>
+        <w:t>Fig. 4-1</w:t>
+      </w:r>
+    </w:p>
+    <w:p>
+      <w:pPr>
+        <w:rPr>
+          <w:lang w:val="en-GB"/>
+        </w:rPr>
+      </w:pPr>
+      <w:r>
+        <w:rPr>
+          <w:noProof/>
+          <w:lang w:val="en-GB"/>
+        </w:rPr>
+        <w:drawing>
+          <wp:inline distT="0" distB="0" distL="0" distR="0">
+            <wp:extent cx="5731510" cy="4298950"/>
+            <wp:effectExtent l="0" t="0" r="2540" b="6350"/>
+            <wp:docPr id="11" name="Grafik 11"/>
+            <wp:cNvGraphicFramePr>
+              <a:graphicFrameLocks xmlns:a="http://schemas.openxmlformats.org/drawingml/2006/main" noChangeAspect="1"/>
+            </wp:cNvGraphicFramePr>
+            <a:graphic xmlns:a="http://schemas.openxmlformats.org/drawingml/2006/main">
+              <a:graphicData uri="http://schemas.openxmlformats.org/drawingml/2006/picture">
+                <pic:pic xmlns:pic="http://schemas.openxmlformats.org/drawingml/2006/picture">
+                  <pic:nvPicPr>
+                    <pic:cNvPr id="11" name="participants.png"/>
+                    <pic:cNvPicPr/>
+                  </pic:nvPicPr>
+                  <pic:blipFill>
+                    <a:blip r:embed="rId22"/>
+                    <a:stretch>
+                      <a:fillRect/>
+                    </a:stretch>
+                  </pic:blipFill>
+                  <pic:spPr>
+                    <a:xfrm>
+                      <a:off x="0" y="0"/>
+                      <a:ext cx="5731510" cy="4298950"/>
+                    </a:xfrm>
+                    <a:prstGeom prst="rect">
+                      <a:avLst/>
+                    </a:prstGeom>
+                  </pic:spPr>
+                </pic:pic>
+              </a:graphicData>
+            </a:graphic>
+          </wp:inline>
+        </w:drawing>
+      </w:r>
+    </w:p>
+    <w:p>
+      <w:pPr>
+        <w:rPr>
+          <w:lang w:val="en-GB"/>
+        </w:rPr>
+      </w:pPr>
+      <w:r>
+        <w:rPr>
+          <w:lang w:val="en-GB"/>
+        </w:rPr>
+        <w:lastRenderedPageBreak/>
+        <w:t>Fig. 4-2</w:t>
+      </w:r>
+    </w:p>
+    <w:p>
+      <w:pPr>
+        <w:rPr>
+          <w:lang w:val="en-GB"/>
+        </w:rPr>
+      </w:pPr>
+      <w:r>
+        <w:rPr>
+          <w:noProof/>
+          <w:lang w:val="en-GB"/>
+        </w:rPr>
+        <w:drawing>
+          <wp:inline distT="0" distB="0" distL="0" distR="0">
+            <wp:extent cx="5138887" cy="3854450"/>
+            <wp:effectExtent l="0" t="0" r="5080" b="0"/>
+            <wp:docPr id="12" name="Grafik 12"/>
+            <wp:cNvGraphicFramePr>
+              <a:graphicFrameLocks xmlns:a="http://schemas.openxmlformats.org/drawingml/2006/main" noChangeAspect="1"/>
+            </wp:cNvGraphicFramePr>
+            <a:graphic xmlns:a="http://schemas.openxmlformats.org/drawingml/2006/main">
+              <a:graphicData uri="http://schemas.openxmlformats.org/drawingml/2006/picture">
+                <pic:pic xmlns:pic="http://schemas.openxmlformats.org/drawingml/2006/picture">
+                  <pic:nvPicPr>
+                    <pic:cNvPr id="12" name="cold_days.png"/>
+                    <pic:cNvPicPr/>
+                  </pic:nvPicPr>
+                  <pic:blipFill>
+                    <a:blip r:embed="rId23"/>
+                    <a:stretch>
+                      <a:fillRect/>
+                    </a:stretch>
+                  </pic:blipFill>
+                  <pic:spPr>
+                    <a:xfrm>
+                      <a:off x="0" y="0"/>
+                      <a:ext cx="5144092" cy="3858354"/>
+                    </a:xfrm>
+                    <a:prstGeom prst="rect">
+                      <a:avLst/>
+                    </a:prstGeom>
+                  </pic:spPr>
+                </pic:pic>
+              </a:graphicData>
+            </a:graphic>
+          </wp:inline>
+        </w:drawing>
+      </w:r>
+    </w:p>
+    <w:p>
+      <w:pPr>
+        <w:rPr>
+          <w:lang w:val="en-GB"/>
+        </w:rPr>
+      </w:pPr>
+      <w:r>
+        <w:rPr>
+          <w:lang w:val="en-GB"/>
+        </w:rPr>
+        <w:t>Fig. 4-3</w:t>
+      </w:r>
+    </w:p>
+    <w:p>
+      <w:pPr>
+        <w:rPr>
+          <w:lang w:val="en-GB"/>
+        </w:rPr>
+      </w:pPr>
+      <w:r>
+        <w:rPr>
+          <w:noProof/>
+          <w:lang w:val="en-GB"/>
+        </w:rPr>
+        <w:drawing>
+          <wp:inline distT="0" distB="0" distL="0" distR="0">
+            <wp:extent cx="4991100" cy="3743601"/>
+            <wp:effectExtent l="0" t="0" r="0" b="9525"/>
+            <wp:docPr id="13" name="Grafik 13"/>
+            <wp:cNvGraphicFramePr>
+              <a:graphicFrameLocks xmlns:a="http://schemas.openxmlformats.org/drawingml/2006/main" noChangeAspect="1"/>
+            </wp:cNvGraphicFramePr>
+            <a:graphic xmlns:a="http://schemas.openxmlformats.org/drawingml/2006/main">
+              <a:graphicData uri="http://schemas.openxmlformats.org/drawingml/2006/picture">
+                <pic:pic xmlns:pic="http://schemas.openxmlformats.org/drawingml/2006/picture">
+                  <pic:nvPicPr>
+                    <pic:cNvPr id="13" name="rain_volume.png"/>
+                    <pic:cNvPicPr/>
+                  </pic:nvPicPr>
+                  <pic:blipFill>
+                    <a:blip r:embed="rId24"/>
+                    <a:stretch>
+                      <a:fillRect/>
+                    </a:stretch>
+                  </pic:blipFill>
+                  <pic:spPr>
+                    <a:xfrm>
+                      <a:off x="0" y="0"/>
+                      <a:ext cx="5001041" cy="3751058"/>
+                    </a:xfrm>
+                    <a:prstGeom prst="rect">
+                      <a:avLst/>
+                    </a:prstGeom>
+                  </pic:spPr>
+                </pic:pic>
+              </a:graphicData>
+            </a:graphic>
+          </wp:inline>
+        </w:drawing>
+      </w:r>
+    </w:p>
+    <w:p>
+      <w:pPr>
+        <w:rPr>
+          <w:lang w:val="en-GB"/>
+        </w:rPr>
+      </w:pPr>
+    </w:p>
+    <w:p>
+      <w:pPr>
+        <w:rPr>
+          <w:lang w:val="en-GB"/>
+        </w:rPr>
+      </w:pPr>
+      <w:r>
+        <w:rPr>
+          <w:lang w:val="en-GB"/>
+        </w:rPr>
+        <w:lastRenderedPageBreak/>
+        <w:t>Fig. 4-4</w:t>
+      </w:r>
+    </w:p>
+    <w:p>
+      <w:pPr>
+        <w:rPr>
+          <w:lang w:val="en-GB"/>
+        </w:rPr>
+      </w:pPr>
+      <w:r>
+        <w:rPr>
+          <w:noProof/>
+          <w:lang w:val="en-GB"/>
+        </w:rPr>
+        <w:drawing>
+          <wp:inline distT="0" distB="0" distL="0" distR="0">
+            <wp:extent cx="4984750" cy="3738839"/>
+            <wp:effectExtent l="0" t="0" r="6350" b="0"/>
+            <wp:docPr id="15" name="Grafik 15"/>
+            <wp:cNvGraphicFramePr>
+              <a:graphicFrameLocks xmlns:a="http://schemas.openxmlformats.org/drawingml/2006/main" noChangeAspect="1"/>
+            </wp:cNvGraphicFramePr>
+            <a:graphic xmlns:a="http://schemas.openxmlformats.org/drawingml/2006/main">
+              <a:graphicData uri="http://schemas.openxmlformats.org/drawingml/2006/picture">
+                <pic:pic xmlns:pic="http://schemas.openxmlformats.org/drawingml/2006/picture">
+                  <pic:nvPicPr>
+                    <pic:cNvPr id="15" name="rainy_day_count.png"/>
+                    <pic:cNvPicPr/>
+                  </pic:nvPicPr>
+                  <pic:blipFill>
+                    <a:blip r:embed="rId25"/>
+                    <a:stretch>
+                      <a:fillRect/>
+                    </a:stretch>
+                  </pic:blipFill>
+                  <pic:spPr>
+                    <a:xfrm>
+                      <a:off x="0" y="0"/>
+                      <a:ext cx="5005253" cy="3754218"/>
+                    </a:xfrm>
+                    <a:prstGeom prst="rect">
+                      <a:avLst/>
+                    </a:prstGeom>
+                  </pic:spPr>
+                </pic:pic>
+              </a:graphicData>
+            </a:graphic>
+          </wp:inline>
+        </w:drawing>
+      </w:r>
+    </w:p>
+    <w:p>
+      <w:pPr>
+        <w:rPr>
+          <w:lang w:val="en-GB"/>
+        </w:rPr>
+      </w:pPr>
+      <w:r>
+        <w:rPr>
+          <w:lang w:val="en-GB"/>
+        </w:rPr>
+        <w:t>Fig. 4-5</w:t>
+      </w:r>
+    </w:p>
+    <w:p>
+      <w:pPr>
+        <w:rPr>
+          <w:lang w:val="en-GB"/>
+        </w:rPr>
+      </w:pPr>
+      <w:r>
+        <w:rPr>
+          <w:noProof/>
+          <w:lang w:val="en-GB"/>
+        </w:rPr>
+        <w:drawing>
+          <wp:inline distT="0" distB="0" distL="0" distR="0">
+            <wp:extent cx="5731510" cy="4298950"/>
+            <wp:effectExtent l="0" t="0" r="2540" b="6350"/>
+            <wp:docPr id="16" name="Grafik 16"/>
+            <wp:cNvGraphicFramePr>
+              <a:graphicFrameLocks xmlns:a="http://schemas.openxmlformats.org/drawingml/2006/main" noChangeAspect="1"/>
+            </wp:cNvGraphicFramePr>
+            <a:graphic xmlns:a="http://schemas.openxmlformats.org/drawingml/2006/main">
+              <a:graphicData uri="http://schemas.openxmlformats.org/drawingml/2006/picture">
+                <pic:pic xmlns:pic="http://schemas.openxmlformats.org/drawingml/2006/picture">
+                  <pic:nvPicPr>
+                    <pic:cNvPr id="16" name="sunny_hours.png"/>
+                    <pic:cNvPicPr/>
+                  </pic:nvPicPr>
+                  <pic:blipFill>
+                    <a:blip r:embed="rId26"/>
+                    <a:stretch>
+                      <a:fillRect/>
+                    </a:stretch>
+                  </pic:blipFill>
+                  <pic:spPr>
+                    <a:xfrm>
+                      <a:off x="0" y="0"/>
+                      <a:ext cx="5731510" cy="4298950"/>
+                    </a:xfrm>
+                    <a:prstGeom prst="rect">
+                      <a:avLst/>
+                    </a:prstGeom>
+                  </pic:spPr>
+                </pic:pic>
+              </a:graphicData>
+            </a:graphic>
+          </wp:inline>
+        </w:drawing>
+      </w:r>
+    </w:p>
+    <w:p>
+      <w:pPr>
+        <w:rPr>
+          <w:lang w:val="en-GB"/>
+        </w:rPr>
+      </w:pPr>
+      <w:r>
+        <w:rPr>
+          <w:lang w:val="en-GB"/>
+        </w:rPr>
+        <w:lastRenderedPageBreak/>
+        <w:t>Fig. 4-6</w:t>
+      </w:r>
+    </w:p>
+    <w:p>
+      <w:pPr>
+        <w:rPr>
+          <w:lang w:val="en-GB"/>
+        </w:rPr>
+      </w:pPr>
+      <w:r>
+        <w:rPr>
+          <w:noProof/>
+          <w:lang w:val="en-GB"/>
+        </w:rPr>
+        <w:drawing>
+          <wp:inline distT="0" distB="0" distL="0" distR="0">
+            <wp:extent cx="5213350" cy="3910301"/>
+            <wp:effectExtent l="0" t="0" r="6350" b="0"/>
+            <wp:docPr id="17" name="Grafik 17"/>
+            <wp:cNvGraphicFramePr>
+              <a:graphicFrameLocks xmlns:a="http://schemas.openxmlformats.org/drawingml/2006/main" noChangeAspect="1"/>
+            </wp:cNvGraphicFramePr>
+            <a:graphic xmlns:a="http://schemas.openxmlformats.org/drawingml/2006/main">
+              <a:graphicData uri="http://schemas.openxmlformats.org/drawingml/2006/picture">
+                <pic:pic xmlns:pic="http://schemas.openxmlformats.org/drawingml/2006/picture">
+                  <pic:nvPicPr>
+                    <pic:cNvPr id="17" name="wind_speed.png"/>
+                    <pic:cNvPicPr/>
+                  </pic:nvPicPr>
+                  <pic:blipFill>
+                    <a:blip r:embed="rId27"/>
+                    <a:stretch>
+                      <a:fillRect/>
+                    </a:stretch>
+                  </pic:blipFill>
+                  <pic:spPr>
+                    <a:xfrm>
+                      <a:off x="0" y="0"/>
+                      <a:ext cx="5216573" cy="3912718"/>
+                    </a:xfrm>
+                    <a:prstGeom prst="rect">
+                      <a:avLst/>
+                    </a:prstGeom>
+                  </pic:spPr>
+                </pic:pic>
+              </a:graphicData>
+            </a:graphic>
+          </wp:inline>
+        </w:drawing>
+      </w:r>
+    </w:p>
+    <w:p>
+      <w:pPr>
+        <w:rPr>
+          <w:lang w:val="en-GB"/>
+        </w:rPr>
+      </w:pPr>
+      <w:r>
+        <w:rPr>
+          <w:lang w:val="en-GB"/>
+        </w:rPr>
+        <w:t>Fig. 4-7</w:t>
+      </w:r>
+    </w:p>
+    <w:p>
+      <w:pPr>
+        <w:rPr>
+          <w:lang w:val="en-GB"/>
+        </w:rPr>
+      </w:pPr>
+      <w:r>
+        <w:rPr>
+          <w:noProof/>
+          <w:lang w:val="en-GB"/>
+        </w:rPr>
+        <w:drawing>
+          <wp:inline distT="0" distB="0" distL="0" distR="0">
+            <wp:extent cx="5264150" cy="3948404"/>
+            <wp:effectExtent l="0" t="0" r="0" b="0"/>
+            <wp:docPr id="18" name="Grafik 18"/>
+            <wp:cNvGraphicFramePr>
+              <a:graphicFrameLocks xmlns:a="http://schemas.openxmlformats.org/drawingml/2006/main" noChangeAspect="1"/>
+            </wp:cNvGraphicFramePr>
+            <a:graphic xmlns:a="http://schemas.openxmlformats.org/drawingml/2006/main">
+              <a:graphicData uri="http://schemas.openxmlformats.org/drawingml/2006/picture">
+                <pic:pic xmlns:pic="http://schemas.openxmlformats.org/drawingml/2006/picture">
+                  <pic:nvPicPr>
+                    <pic:cNvPr id="18" name="temperature.png"/>
+                    <pic:cNvPicPr/>
+                  </pic:nvPicPr>
+                  <pic:blipFill>
+                    <a:blip r:embed="rId28"/>
+                    <a:stretch>
+                      <a:fillRect/>
+                    </a:stretch>
+                  </pic:blipFill>
+                  <pic:spPr>
+                    <a:xfrm>
+                      <a:off x="0" y="0"/>
+                      <a:ext cx="5272017" cy="3954305"/>
+                    </a:xfrm>
+                    <a:prstGeom prst="rect">
+                      <a:avLst/>
+                    </a:prstGeom>
+                  </pic:spPr>
+                </pic:pic>
+              </a:graphicData>
+            </a:graphic>
+          </wp:inline>
+        </w:drawing>
+      </w:r>
+    </w:p>
+    <w:p>
+      <w:pPr>
+        <w:rPr>
+          <w:lang w:val="en-GB"/>
+        </w:rPr>
+      </w:pPr>
+      <w:r>
+        <w:rPr>
+          <w:lang w:val="en-GB"/>
+        </w:rPr>
+        <w:lastRenderedPageBreak/>
+        <w:t>Fig. 4-8</w:t>
+      </w:r>
+    </w:p>
+    <w:p>
+      <w:pPr>
+        <w:rPr>
+          <w:lang w:val="en-GB"/>
+        </w:rPr>
+      </w:pPr>
+      <w:r>
+        <w:rPr>
+          <w:noProof/>
+          <w:lang w:val="en-GB"/>
+        </w:rPr>
+        <w:drawing>
+          <wp:inline distT="0" distB="0" distL="0" distR="0">
+            <wp:extent cx="5175250" cy="3881724"/>
+            <wp:effectExtent l="0" t="0" r="6350" b="5080"/>
+            <wp:docPr id="19" name="Grafik 19"/>
+            <wp:cNvGraphicFramePr>
+              <a:graphicFrameLocks xmlns:a="http://schemas.openxmlformats.org/drawingml/2006/main" noChangeAspect="1"/>
+            </wp:cNvGraphicFramePr>
+            <a:graphic xmlns:a="http://schemas.openxmlformats.org/drawingml/2006/main">
+              <a:graphicData uri="http://schemas.openxmlformats.org/drawingml/2006/picture">
+                <pic:pic xmlns:pic="http://schemas.openxmlformats.org/drawingml/2006/picture">
+                  <pic:nvPicPr>
+                    <pic:cNvPr id="19" name="price_premium.png"/>
+                    <pic:cNvPicPr/>
+                  </pic:nvPicPr>
+                  <pic:blipFill>
+                    <a:blip r:embed="rId29"/>
+                    <a:stretch>
+                      <a:fillRect/>
+                    </a:stretch>
+                  </pic:blipFill>
+                  <pic:spPr>
+                    <a:xfrm>
+                      <a:off x="0" y="0"/>
+                      <a:ext cx="5180998" cy="3886036"/>
+                    </a:xfrm>
+                    <a:prstGeom prst="rect">
+                      <a:avLst/>
+                    </a:prstGeom>
+                  </pic:spPr>
+                </pic:pic>
+              </a:graphicData>
+            </a:graphic>
+          </wp:inline>
+        </w:drawing>
+      </w:r>
+    </w:p>
+    <w:p>
+      <w:pPr>
+        <w:rPr>
+          <w:lang w:val="en-GB"/>
+        </w:rPr>
+      </w:pPr>
+      <w:r>
+        <w:rPr>
+          <w:lang w:val="en-GB"/>
+        </w:rPr>
+        <w:t>Fig. 4-9</w:t>
+      </w:r>
+    </w:p>
+    <w:p>
+      <w:pPr>
+        <w:rPr>
+          <w:lang w:val="en-GB"/>
+        </w:rPr>
+      </w:pPr>
+      <w:r>
+        <w:rPr>
+          <w:noProof/>
+          <w:lang w:val="en-GB"/>
+        </w:rPr>
+        <w:drawing>
+          <wp:inline distT="0" distB="0" distL="0" distR="0">
+            <wp:extent cx="5731510" cy="2611120"/>
+            <wp:effectExtent l="0" t="0" r="2540" b="0"/>
+            <wp:docPr id="20" name="Grafik 20"/>
+            <wp:cNvGraphicFramePr>
+              <a:graphicFrameLocks xmlns:a="http://schemas.openxmlformats.org/drawingml/2006/main" noChangeAspect="1"/>
+            </wp:cNvGraphicFramePr>
+            <a:graphic xmlns:a="http://schemas.openxmlformats.org/drawingml/2006/main">
+              <a:graphicData uri="http://schemas.openxmlformats.org/drawingml/2006/picture">
+                <pic:pic xmlns:pic="http://schemas.openxmlformats.org/drawingml/2006/picture">
+                  <pic:nvPicPr>
+                    <pic:cNvPr id="20" name="Aggregated Columns Example.png"/>
+                    <pic:cNvPicPr/>
+                  </pic:nvPicPr>
+                  <pic:blipFill>
+                    <a:blip r:embed="rId30"/>
+                    <a:stretch>
+                      <a:fillRect/>
+                    </a:stretch>
+                  </pic:blipFill>
+                  <pic:spPr>
+                    <a:xfrm>
+                      <a:off x="0" y="0"/>
+                      <a:ext cx="5731510" cy="2611120"/>
+                    </a:xfrm>
+                    <a:prstGeom prst="rect">
+                      <a:avLst/>
+                    </a:prstGeom>
+                  </pic:spPr>
+                </pic:pic>
+              </a:graphicData>
+            </a:graphic>
+          </wp:inline>
+        </w:drawing>
+      </w:r>
+    </w:p>
+    <w:p>
+      <w:pPr>
+        <w:pStyle w:val="Untertitel"/>
+        <w:rPr>
           <w:sz w:val="22"/>
           <w:szCs w:val="22"/>
           <w:lang w:val="en-GB"/>
         </w:rPr>
       </w:pPr>
-    </w:p>
-    <w:p>
-      <w:pPr>
-        <w:pStyle w:val="Untertitel"/>
-        <w:spacing w:line="276" w:lineRule="auto"/>
-        <w:rPr>
-          <w:lang w:val="en-GB"/>
-        </w:rPr>
-      </w:pPr>
-    </w:p>
-    <w:p>
-      <w:pPr>
-        <w:pStyle w:val="Untertitel"/>
-        <w:rPr>
-          <w:sz w:val="22"/>
-          <w:szCs w:val="22"/>
-          <w:lang w:val="en-GB"/>
-        </w:rPr>
-      </w:pPr>
-    </w:p>
-    <w:p>
-      <w:pPr>
-        <w:pStyle w:val="Untertitel"/>
-        <w:rPr>
-          <w:sz w:val="22"/>
-          <w:szCs w:val="22"/>
-          <w:lang w:val="en-GB"/>
-        </w:rPr>
-      </w:pPr>
-    </w:p>
-    <w:p>
-      <w:pPr>
-        <w:pStyle w:val="Untertitel"/>
-        <w:rPr>
-          <w:sz w:val="22"/>
-          <w:szCs w:val="22"/>
-          <w:lang w:val="en-GB"/>
-        </w:rPr>
-      </w:pPr>
-    </w:p>
-    <w:p>
-      <w:pPr>
-        <w:pStyle w:val="Untertitel"/>
-        <w:rPr>
-          <w:sz w:val="22"/>
-          <w:szCs w:val="22"/>
-          <w:lang w:val="en-GB"/>
-        </w:rPr>
-      </w:pPr>
-    </w:p>
-    <w:p>
-      <w:pPr>
-        <w:pStyle w:val="Untertitel"/>
-        <w:rPr>
-          <w:sz w:val="22"/>
-          <w:szCs w:val="22"/>
-          <w:lang w:val="en-GB"/>
-        </w:rPr>
-      </w:pPr>
+      <w:bookmarkStart w:id="7" w:name="_GoBack"/>
+      <w:bookmarkEnd w:id="7"/>
     </w:p>
     <w:p>
       <w:pPr>
@@ -9237,7 +10241,7 @@
 </file>
 
 <file path=customXml/itemProps1.xml><?xml version="1.0" encoding="utf-8"?>
-<ds:datastoreItem xmlns:ds="http://schemas.openxmlformats.org/officeDocument/2006/customXml" ds:itemID="{0ED5939C-B9FC-4F2E-8C52-0B82FABFFBA1}">
+<ds:datastoreItem xmlns:ds="http://schemas.openxmlformats.org/officeDocument/2006/customXml" ds:itemID="{D64940C7-6108-4CD4-883B-B677E3D93A56}">
   <ds:schemaRefs>
     <ds:schemaRef ds:uri="http://schemas.openxmlformats.org/officeDocument/2006/bibliography"/>
   </ds:schemaRefs>

</xml_diff>